<commit_message>
Updated tuned model discussion with examination of recall score.
</commit_message>
<xml_diff>
--- a/Report/P2_Student Intervention System_Report.docx
+++ b/Report/P2_Student Intervention System_Report.docx
@@ -3985,6 +3985,25 @@
     <w:p>
       <w:r>
         <w:pict>
+          <v:shapetype id="_x0000_t75" coordsize="21600,21600" o:spt="75" o:preferrelative="t" path="m@4@5l@4@11@9@11@9@5xe" filled="f" stroked="f">
+            <v:stroke joinstyle="miter"/>
+            <v:formulas>
+              <v:f eqn="if lineDrawn pixelLineWidth 0"/>
+              <v:f eqn="sum @0 1 0"/>
+              <v:f eqn="sum 0 0 @1"/>
+              <v:f eqn="prod @2 1 2"/>
+              <v:f eqn="prod @3 21600 pixelWidth"/>
+              <v:f eqn="prod @3 21600 pixelHeight"/>
+              <v:f eqn="sum @0 0 1"/>
+              <v:f eqn="prod @6 1 2"/>
+              <v:f eqn="prod @7 21600 pixelWidth"/>
+              <v:f eqn="sum @8 21600 0"/>
+              <v:f eqn="prod @7 21600 pixelHeight"/>
+              <v:f eqn="sum @10 21600 0"/>
+            </v:formulas>
+            <v:path o:extrusionok="f" gradientshapeok="t" o:connecttype="rect"/>
+            <o:lock v:ext="edit" aspectratio="t"/>
+          </v:shapetype>
           <v:shape id="_x0000_i1025" type="#_x0000_t75" style="width:472.5pt;height:186.75pt">
             <v:imagedata r:id="rId7" o:title="tree"/>
           </v:shape>
@@ -4007,15 +4026,32 @@
     </w:p>
     <w:p>
       <w:r>
-        <w:t xml:space="preserve">I believe the above model would serve as a great starting point for </w:t>
-      </w:r>
-      <w:r>
-        <w:t xml:space="preserve">a student intervention program, though </w:t>
+        <w:t>E</w:t>
+      </w:r>
+      <w:r>
+        <w:t xml:space="preserve">xamining </w:t>
+      </w:r>
+      <w:r>
+        <w:t xml:space="preserve">the precision </w:t>
+      </w:r>
+      <w:r>
+        <w:t xml:space="preserve">and recall scores of </w:t>
+      </w:r>
+      <w:r>
+        <w:t>the</w:t>
+      </w:r>
+      <w:r>
+        <w:t xml:space="preserve"> model rev</w:t>
+      </w:r>
+      <w:r>
+        <w:t>eals an “over-optimistic” tendency to label students as passing. In fact, one in every six students labeled as passing actually failed (recall score of 0.733). Given the serious implications of failing, it would be better to err on the side of caution and bias the model to generate more false negatives (students labeled as failed who actually passed) than false positives (students labeled as passed who actually failed).</w:t>
       </w:r>
       <w:bookmarkStart w:id="0" w:name="_GoBack"/>
       <w:bookmarkEnd w:id="0"/>
-      <w:r>
-        <w:t>I’m sure it could, and should, be refined further with additional data, tuning, and possibly pruning.</w:t>
+    </w:p>
+    <w:p>
+      <w:r>
+        <w:t>Though the above model would serve as a great starting point for a student intervention program, it should be refined further with additional data, tuning, and possibly pruning.</w:t>
       </w:r>
     </w:p>
     <w:sectPr>
@@ -4683,7 +4719,7 @@
                                 <w:color w:val="FFFFFF" w:themeColor="background1"/>
                                 <w:szCs w:val="24"/>
                               </w:rPr>
-                              <w:t>3</w:t>
+                              <w:t>4</w:t>
                             </w:r>
                             <w:r>
                               <w:rPr>
@@ -4786,7 +4822,7 @@
                           <w:color w:val="FFFFFF" w:themeColor="background1"/>
                           <w:szCs w:val="24"/>
                         </w:rPr>
-                        <w:t>3</w:t>
+                        <w:t>4</w:t>
                       </w:r>
                       <w:r>
                         <w:rPr>
@@ -5523,7 +5559,6 @@
   <w:style w:type="character" w:default="1" w:styleId="DefaultParagraphFont">
     <w:name w:val="Default Paragraph Font"/>
     <w:uiPriority w:val="1"/>
-    <w:semiHidden/>
     <w:unhideWhenUsed/>
   </w:style>
   <w:style w:type="table" w:default="1" w:styleId="TableNormal">
@@ -5827,6 +5862,7 @@
     <w:rsid w:val="00BB43D6"/>
     <w:rsid w:val="00BD5A67"/>
     <w:rsid w:val="00CD14A6"/>
+    <w:rsid w:val="00DD0EF9"/>
   </w:rsids>
   <m:mathPr>
     <m:mathFont m:val="Cambria Math"/>

</xml_diff>